<commit_message>
update mới nhất 11:48 (14/05/2024)
</commit_message>
<xml_diff>
--- a/Session03_CRUD/REDME_MoTa.docx
+++ b/Session03_CRUD/REDME_MoTa.docx
@@ -161,6 +161,315 @@
           <w:lang w:val="vi-VN"/>
         </w:rPr>
       </w:pPr>
+    </w:p>
+    <w:p>
+      <w:pPr>
+        <w:rPr>
+          <w:lang w:val="vi-VN"/>
+        </w:rPr>
+      </w:pPr>
+    </w:p>
+    <w:p>
+      <w:pPr>
+        <w:rPr>
+          <w:lang w:val="vi-VN"/>
+        </w:rPr>
+      </w:pPr>
+    </w:p>
+    <w:p>
+      <w:pPr>
+        <w:rPr>
+          <w:lang w:val="vi-VN"/>
+        </w:rPr>
+      </w:pPr>
+    </w:p>
+    <w:p>
+      <w:pPr>
+        <w:rPr>
+          <w:lang w:val="vi-VN"/>
+        </w:rPr>
+      </w:pPr>
+    </w:p>
+    <w:p>
+      <w:pPr>
+        <w:rPr>
+          <w:lang w:val="vi-VN"/>
+        </w:rPr>
+      </w:pPr>
+    </w:p>
+    <w:p>
+      <w:pPr>
+        <w:rPr>
+          <w:lang w:val="vi-VN"/>
+        </w:rPr>
+      </w:pPr>
+    </w:p>
+    <w:p>
+      <w:pPr>
+        <w:rPr>
+          <w:lang w:val="vi-VN"/>
+        </w:rPr>
+      </w:pPr>
+    </w:p>
+    <w:p>
+      <w:pPr>
+        <w:rPr>
+          <w:lang w:val="vi-VN"/>
+        </w:rPr>
+      </w:pPr>
+      <w:r>
+        <w:rPr>
+          <w:lang w:val="vi-VN"/>
+        </w:rPr>
+        <w:lastRenderedPageBreak/>
+        <w:t>Trang đăng nhập</w:t>
+      </w:r>
+    </w:p>
+    <w:p>
+      <w:pPr>
+        <w:rPr>
+          <w:lang w:val="vi-VN"/>
+        </w:rPr>
+      </w:pPr>
+      <w:r>
+        <w:rPr>
+          <w:noProof/>
+        </w:rPr>
+        <w:drawing>
+          <wp:inline distT="0" distB="0" distL="0" distR="0" wp14:anchorId="7F17969D" wp14:editId="6C40CC6E">
+            <wp:extent cx="5943600" cy="3343275"/>
+            <wp:effectExtent l="0" t="0" r="0" b="9525"/>
+            <wp:docPr id="646786544" name="Picture 1" descr="A computer screen shot of a login screen&#10;&#10;Description automatically generated"/>
+            <wp:cNvGraphicFramePr>
+              <a:graphicFrameLocks xmlns:a="http://schemas.openxmlformats.org/drawingml/2006/main" noChangeAspect="1"/>
+            </wp:cNvGraphicFramePr>
+            <a:graphic xmlns:a="http://schemas.openxmlformats.org/drawingml/2006/main">
+              <a:graphicData uri="http://schemas.openxmlformats.org/drawingml/2006/picture">
+                <pic:pic xmlns:pic="http://schemas.openxmlformats.org/drawingml/2006/picture">
+                  <pic:nvPicPr>
+                    <pic:cNvPr id="646786544" name="Picture 1" descr="A computer screen shot of a login screen&#10;&#10;Description automatically generated"/>
+                    <pic:cNvPicPr/>
+                  </pic:nvPicPr>
+                  <pic:blipFill>
+                    <a:blip r:embed="rId5"/>
+                    <a:stretch>
+                      <a:fillRect/>
+                    </a:stretch>
+                  </pic:blipFill>
+                  <pic:spPr>
+                    <a:xfrm>
+                      <a:off x="0" y="0"/>
+                      <a:ext cx="5943600" cy="3343275"/>
+                    </a:xfrm>
+                    <a:prstGeom prst="rect">
+                      <a:avLst/>
+                    </a:prstGeom>
+                  </pic:spPr>
+                </pic:pic>
+              </a:graphicData>
+            </a:graphic>
+          </wp:inline>
+        </w:drawing>
+      </w:r>
+    </w:p>
+    <w:p>
+      <w:pPr>
+        <w:rPr>
+          <w:lang w:val="vi-VN"/>
+        </w:rPr>
+      </w:pPr>
+      <w:r>
+        <w:rPr>
+          <w:lang w:val="vi-VN"/>
+        </w:rPr>
+        <w:t xml:space="preserve">Trang index giao diện chính </w:t>
+      </w:r>
+      <w:r>
+        <w:rPr>
+          <w:lang w:val="vi-VN"/>
+        </w:rPr>
+        <w:br/>
+      </w:r>
+      <w:r>
+        <w:rPr>
+          <w:noProof/>
+        </w:rPr>
+        <w:drawing>
+          <wp:inline distT="0" distB="0" distL="0" distR="0" wp14:anchorId="191E2EB3" wp14:editId="13A20D2E">
+            <wp:extent cx="5943600" cy="3343275"/>
+            <wp:effectExtent l="0" t="0" r="0" b="9525"/>
+            <wp:docPr id="1222190759" name="Picture 1" descr="A child in a graduation gown&#10;&#10;Description automatically generated"/>
+            <wp:cNvGraphicFramePr>
+              <a:graphicFrameLocks xmlns:a="http://schemas.openxmlformats.org/drawingml/2006/main" noChangeAspect="1"/>
+            </wp:cNvGraphicFramePr>
+            <a:graphic xmlns:a="http://schemas.openxmlformats.org/drawingml/2006/main">
+              <a:graphicData uri="http://schemas.openxmlformats.org/drawingml/2006/picture">
+                <pic:pic xmlns:pic="http://schemas.openxmlformats.org/drawingml/2006/picture">
+                  <pic:nvPicPr>
+                    <pic:cNvPr id="1222190759" name="Picture 1" descr="A child in a graduation gown&#10;&#10;Description automatically generated"/>
+                    <pic:cNvPicPr/>
+                  </pic:nvPicPr>
+                  <pic:blipFill>
+                    <a:blip r:embed="rId6"/>
+                    <a:stretch>
+                      <a:fillRect/>
+                    </a:stretch>
+                  </pic:blipFill>
+                  <pic:spPr>
+                    <a:xfrm>
+                      <a:off x="0" y="0"/>
+                      <a:ext cx="5943600" cy="3343275"/>
+                    </a:xfrm>
+                    <a:prstGeom prst="rect">
+                      <a:avLst/>
+                    </a:prstGeom>
+                  </pic:spPr>
+                </pic:pic>
+              </a:graphicData>
+            </a:graphic>
+          </wp:inline>
+        </w:drawing>
+      </w:r>
+    </w:p>
+    <w:p>
+      <w:pPr>
+        <w:rPr>
+          <w:lang w:val="vi-VN"/>
+        </w:rPr>
+      </w:pPr>
+    </w:p>
+    <w:p>
+      <w:pPr>
+        <w:rPr>
+          <w:lang w:val="vi-VN"/>
+        </w:rPr>
+      </w:pPr>
+    </w:p>
+    <w:p>
+      <w:pPr>
+        <w:rPr>
+          <w:lang w:val="vi-VN"/>
+        </w:rPr>
+      </w:pPr>
+    </w:p>
+    <w:p>
+      <w:pPr>
+        <w:rPr>
+          <w:lang w:val="vi-VN"/>
+        </w:rPr>
+      </w:pPr>
+      <w:r>
+        <w:rPr>
+          <w:lang w:val="vi-VN"/>
+        </w:rPr>
+        <w:t>Trang quản lý: những người dùng trang web này</w:t>
+      </w:r>
+      <w:r>
+        <w:rPr>
+          <w:lang w:val="vi-VN"/>
+        </w:rPr>
+        <w:br/>
+      </w:r>
+      <w:r>
+        <w:rPr>
+          <w:noProof/>
+        </w:rPr>
+        <w:drawing>
+          <wp:inline distT="0" distB="0" distL="0" distR="0" wp14:anchorId="49D29C43" wp14:editId="5449655A">
+            <wp:extent cx="5943600" cy="3343275"/>
+            <wp:effectExtent l="0" t="0" r="0" b="9525"/>
+            <wp:docPr id="118949669" name="Picture 1" descr="A screenshot of a computer&#10;&#10;Description automatically generated"/>
+            <wp:cNvGraphicFramePr>
+              <a:graphicFrameLocks xmlns:a="http://schemas.openxmlformats.org/drawingml/2006/main" noChangeAspect="1"/>
+            </wp:cNvGraphicFramePr>
+            <a:graphic xmlns:a="http://schemas.openxmlformats.org/drawingml/2006/main">
+              <a:graphicData uri="http://schemas.openxmlformats.org/drawingml/2006/picture">
+                <pic:pic xmlns:pic="http://schemas.openxmlformats.org/drawingml/2006/picture">
+                  <pic:nvPicPr>
+                    <pic:cNvPr id="118949669" name="Picture 1" descr="A screenshot of a computer&#10;&#10;Description automatically generated"/>
+                    <pic:cNvPicPr/>
+                  </pic:nvPicPr>
+                  <pic:blipFill>
+                    <a:blip r:embed="rId7"/>
+                    <a:stretch>
+                      <a:fillRect/>
+                    </a:stretch>
+                  </pic:blipFill>
+                  <pic:spPr>
+                    <a:xfrm>
+                      <a:off x="0" y="0"/>
+                      <a:ext cx="5943600" cy="3343275"/>
+                    </a:xfrm>
+                    <a:prstGeom prst="rect">
+                      <a:avLst/>
+                    </a:prstGeom>
+                  </pic:spPr>
+                </pic:pic>
+              </a:graphicData>
+            </a:graphic>
+          </wp:inline>
+        </w:drawing>
+      </w:r>
+    </w:p>
+    <w:p>
+      <w:pPr>
+        <w:rPr>
+          <w:lang w:val="vi-VN"/>
+        </w:rPr>
+      </w:pPr>
+      <w:r>
+        <w:rPr>
+          <w:lang w:val="vi-VN"/>
+        </w:rPr>
+        <w:t>Trang nhân viên. Vd như là thầy giáo, cô giáo, bác bảo vệ, nhân viên chăm sóc khác,...</w:t>
+      </w:r>
+    </w:p>
+    <w:p>
+      <w:pPr>
+        <w:rPr>
+          <w:lang w:val="vi-VN"/>
+        </w:rPr>
+      </w:pPr>
+      <w:r>
+        <w:rPr>
+          <w:noProof/>
+        </w:rPr>
+        <w:drawing>
+          <wp:inline distT="0" distB="0" distL="0" distR="0" wp14:anchorId="51B04F8C" wp14:editId="41634AD8">
+            <wp:extent cx="5943600" cy="3343275"/>
+            <wp:effectExtent l="0" t="0" r="0" b="9525"/>
+            <wp:docPr id="1841325956" name="Picture 1" descr="A screenshot of a computer&#10;&#10;Description automatically generated"/>
+            <wp:cNvGraphicFramePr>
+              <a:graphicFrameLocks xmlns:a="http://schemas.openxmlformats.org/drawingml/2006/main" noChangeAspect="1"/>
+            </wp:cNvGraphicFramePr>
+            <a:graphic xmlns:a="http://schemas.openxmlformats.org/drawingml/2006/main">
+              <a:graphicData uri="http://schemas.openxmlformats.org/drawingml/2006/picture">
+                <pic:pic xmlns:pic="http://schemas.openxmlformats.org/drawingml/2006/picture">
+                  <pic:nvPicPr>
+                    <pic:cNvPr id="1841325956" name="Picture 1" descr="A screenshot of a computer&#10;&#10;Description automatically generated"/>
+                    <pic:cNvPicPr/>
+                  </pic:nvPicPr>
+                  <pic:blipFill>
+                    <a:blip r:embed="rId8"/>
+                    <a:stretch>
+                      <a:fillRect/>
+                    </a:stretch>
+                  </pic:blipFill>
+                  <pic:spPr>
+                    <a:xfrm>
+                      <a:off x="0" y="0"/>
+                      <a:ext cx="5943600" cy="3343275"/>
+                    </a:xfrm>
+                    <a:prstGeom prst="rect">
+                      <a:avLst/>
+                    </a:prstGeom>
+                  </pic:spPr>
+                </pic:pic>
+              </a:graphicData>
+            </a:graphic>
+          </wp:inline>
+        </w:drawing>
+      </w:r>
     </w:p>
     <w:sectPr>
       <w:pgSz w:w="12240" w:h="15840"/>

</xml_diff>

<commit_message>
Làm thêm chức năng gửi mail
</commit_message>
<xml_diff>
--- a/Session03_CRUD/REDME_MoTa.docx
+++ b/Session03_CRUD/REDME_MoTa.docx
@@ -519,6 +519,66 @@
                   </pic:nvPicPr>
                   <pic:blipFill>
                     <a:blip r:embed="rId9"/>
+                    <a:stretch>
+                      <a:fillRect/>
+                    </a:stretch>
+                  </pic:blipFill>
+                  <pic:spPr>
+                    <a:xfrm>
+                      <a:off x="0" y="0"/>
+                      <a:ext cx="5943600" cy="3343275"/>
+                    </a:xfrm>
+                    <a:prstGeom prst="rect">
+                      <a:avLst/>
+                    </a:prstGeom>
+                  </pic:spPr>
+                </pic:pic>
+              </a:graphicData>
+            </a:graphic>
+          </wp:inline>
+        </w:drawing>
+      </w:r>
+    </w:p>
+    <w:p>
+      <w:pPr>
+        <w:rPr>
+          <w:lang w:val="vi-VN"/>
+        </w:rPr>
+      </w:pPr>
+      <w:r>
+        <w:rPr>
+          <w:lang w:val="vi-VN"/>
+        </w:rPr>
+        <w:t>Chức năng gửi mail cho học viên.</w:t>
+      </w:r>
+    </w:p>
+    <w:p>
+      <w:pPr>
+        <w:rPr>
+          <w:lang w:val="vi-VN"/>
+        </w:rPr>
+      </w:pPr>
+      <w:r>
+        <w:rPr>
+          <w:noProof/>
+        </w:rPr>
+        <w:drawing>
+          <wp:inline distT="0" distB="0" distL="0" distR="0" wp14:anchorId="7256435B" wp14:editId="619096C9">
+            <wp:extent cx="5943600" cy="3343275"/>
+            <wp:effectExtent l="0" t="0" r="0" b="9525"/>
+            <wp:docPr id="593586798" name="Picture 1" descr="A screenshot of a computer&#10;&#10;Description automatically generated"/>
+            <wp:cNvGraphicFramePr>
+              <a:graphicFrameLocks xmlns:a="http://schemas.openxmlformats.org/drawingml/2006/main" noChangeAspect="1"/>
+            </wp:cNvGraphicFramePr>
+            <a:graphic xmlns:a="http://schemas.openxmlformats.org/drawingml/2006/main">
+              <a:graphicData uri="http://schemas.openxmlformats.org/drawingml/2006/picture">
+                <pic:pic xmlns:pic="http://schemas.openxmlformats.org/drawingml/2006/picture">
+                  <pic:nvPicPr>
+                    <pic:cNvPr id="593586798" name="Picture 1" descr="A screenshot of a computer&#10;&#10;Description automatically generated"/>
+                    <pic:cNvPicPr/>
+                  </pic:nvPicPr>
+                  <pic:blipFill>
+                    <a:blip r:embed="rId10"/>
                     <a:stretch>
                       <a:fillRect/>
                     </a:stretch>

</xml_diff>